<commit_message>
cambio doc de estados remito orden de despacho
</commit_message>
<xml_diff>
--- a/Diagramas de Estados/Diagrama de estado - Orden de Despacho.docx
+++ b/Diagramas de Estados/Diagrama de estado - Orden de Despacho.docx
@@ -26,8 +26,6 @@
         </w:rPr>
         <w:t>Orden de despacho</w:t>
       </w:r>
-      <w:bookmarkStart w:id="0" w:name="_GoBack"/>
-      <w:bookmarkEnd w:id="0"/>
     </w:p>
     <w:p/>
     <w:p/>
@@ -39,9 +37,9 @@
         </w:rPr>
         <w:drawing>
           <wp:inline distT="0" distB="0" distL="0" distR="0">
-            <wp:extent cx="4405630" cy="4999355"/>
+            <wp:extent cx="4322445" cy="5011420"/>
             <wp:effectExtent l="0" t="0" r="0" b="0"/>
-            <wp:docPr id="2" name="Imagen 2"/>
+            <wp:docPr id="1" name="Imagen 1"/>
             <wp:cNvGraphicFramePr>
               <a:graphicFrameLocks xmlns:a="http://schemas.openxmlformats.org/drawingml/2006/main" noChangeAspect="1"/>
             </wp:cNvGraphicFramePr>
@@ -70,7 +68,7 @@
                   <pic:spPr bwMode="auto">
                     <a:xfrm>
                       <a:off x="0" y="0"/>
-                      <a:ext cx="4405630" cy="4999355"/>
+                      <a:ext cx="4322445" cy="5011420"/>
                     </a:xfrm>
                     <a:prstGeom prst="rect">
                       <a:avLst/>
@@ -86,6 +84,8 @@
           </wp:inline>
         </w:drawing>
       </w:r>
+      <w:bookmarkStart w:id="0" w:name="_GoBack"/>
+      <w:bookmarkEnd w:id="0"/>
     </w:p>
     <w:sectPr>
       <w:pgSz w:w="12240" w:h="15840"/>

</xml_diff>

<commit_message>
Revert "Revert "especificacion logistica""
This reverts commit d06ae94e96dee4c50f0c91532051da66c9ccbed2.
</commit_message>
<xml_diff>
--- a/Diagramas de Estados/Diagrama de estado - Orden de Despacho.docx
+++ b/Diagramas de Estados/Diagrama de estado - Orden de Despacho.docx
@@ -27,9 +27,9 @@
         <w:t>Orden de despacho</w:t>
       </w:r>
     </w:p>
-    <w:p/>
-    <w:p/>
     <w:p>
+      <w:bookmarkStart w:id="0" w:name="_GoBack"/>
+      <w:bookmarkEnd w:id="0"/>
       <w:r>
         <w:rPr>
           <w:noProof/>
@@ -37,9 +37,9 @@
         </w:rPr>
         <w:drawing>
           <wp:inline distT="0" distB="0" distL="0" distR="0">
-            <wp:extent cx="4322445" cy="5011420"/>
+            <wp:extent cx="4298950" cy="5260975"/>
             <wp:effectExtent l="0" t="0" r="0" b="0"/>
-            <wp:docPr id="1" name="Imagen 1"/>
+            <wp:docPr id="2" name="Imagen 2"/>
             <wp:cNvGraphicFramePr>
               <a:graphicFrameLocks xmlns:a="http://schemas.openxmlformats.org/drawingml/2006/main" noChangeAspect="1"/>
             </wp:cNvGraphicFramePr>
@@ -68,7 +68,7 @@
                   <pic:spPr bwMode="auto">
                     <a:xfrm>
                       <a:off x="0" y="0"/>
-                      <a:ext cx="4322445" cy="5011420"/>
+                      <a:ext cx="4298950" cy="5260975"/>
                     </a:xfrm>
                     <a:prstGeom prst="rect">
                       <a:avLst/>
@@ -84,8 +84,6 @@
           </wp:inline>
         </w:drawing>
       </w:r>
-      <w:bookmarkStart w:id="0" w:name="_GoBack"/>
-      <w:bookmarkEnd w:id="0"/>
     </w:p>
     <w:sectPr>
       <w:pgSz w:w="12240" w:h="15840"/>

</xml_diff>